<commit_message>
Desenvolvendo o trabalho escrito.
</commit_message>
<xml_diff>
--- a/Work-Norms/Arquivo.docx
+++ b/Work-Norms/Arquivo.docx
@@ -4,13 +4,2203 @@
   <w:body>
     <w:p>
       <w:pPr>
-        <w:spacing w:after="0"/>
-        <w:rPr>
-          <w:rFonts w:ascii="Arial" w:hAnsi="Arial" w:cs="Arial"/>
-        </w:rPr>
-      </w:pPr>
-      <w:bookmarkStart w:id="0" w:name="_GoBack"/>
-      <w:bookmarkEnd w:id="0"/>
+        <w:spacing w:after="0" w:line="360" w:lineRule="auto"/>
+        <w:rPr>
+          <w:rFonts w:ascii="Arial" w:hAnsi="Arial" w:cs="Arial"/>
+        </w:rPr>
+      </w:pPr>
+    </w:p>
+    <w:p>
+      <w:pPr>
+        <w:spacing w:after="0" w:line="360" w:lineRule="auto"/>
+        <w:rPr>
+          <w:rFonts w:ascii="Arial" w:hAnsi="Arial" w:cs="Arial"/>
+        </w:rPr>
+      </w:pPr>
+      <w:r>
+        <w:rPr>
+          <w:rFonts w:ascii="Arial" w:hAnsi="Arial" w:cs="Arial"/>
+          <w:noProof/>
+        </w:rPr>
+        <mc:AlternateContent>
+          <mc:Choice Requires="wps">
+            <w:drawing>
+              <wp:anchor distT="45720" distB="45720" distL="114300" distR="114300" simplePos="0" relativeHeight="251666432" behindDoc="0" locked="0" layoutInCell="1" allowOverlap="1" wp14:anchorId="45AD1DFF" wp14:editId="561EBD2D">
+                <wp:simplePos x="0" y="0"/>
+                <wp:positionH relativeFrom="margin">
+                  <wp:align>center</wp:align>
+                </wp:positionH>
+                <wp:positionV relativeFrom="paragraph">
+                  <wp:posOffset>6921357</wp:posOffset>
+                </wp:positionV>
+                <wp:extent cx="4634865" cy="1404620"/>
+                <wp:effectExtent l="0" t="0" r="0" b="0"/>
+                <wp:wrapSquare wrapText="bothSides"/>
+                <wp:docPr id="5" name="Caixa de Texto 2"/>
+                <wp:cNvGraphicFramePr>
+                  <a:graphicFrameLocks xmlns:a="http://schemas.openxmlformats.org/drawingml/2006/main"/>
+                </wp:cNvGraphicFramePr>
+                <a:graphic xmlns:a="http://schemas.openxmlformats.org/drawingml/2006/main">
+                  <a:graphicData uri="http://schemas.microsoft.com/office/word/2010/wordprocessingShape">
+                    <wps:wsp>
+                      <wps:cNvSpPr txBox="1">
+                        <a:spLocks noChangeArrowheads="1"/>
+                      </wps:cNvSpPr>
+                      <wps:spPr bwMode="auto">
+                        <a:xfrm>
+                          <a:off x="0" y="0"/>
+                          <a:ext cx="4634865" cy="1404620"/>
+                        </a:xfrm>
+                        <a:prstGeom prst="rect">
+                          <a:avLst/>
+                        </a:prstGeom>
+                        <a:noFill/>
+                        <a:ln w="9525">
+                          <a:noFill/>
+                          <a:miter lim="800000"/>
+                          <a:headEnd/>
+                          <a:tailEnd/>
+                        </a:ln>
+                      </wps:spPr>
+                      <wps:txbx>
+                        <w:txbxContent>
+                          <w:p>
+                            <w:pPr>
+                              <w:jc w:val="center"/>
+                              <w:rPr>
+                                <w:rFonts w:ascii="Arial" w:hAnsi="Arial" w:cs="Arial"/>
+                                <w:sz w:val="24"/>
+                                <w:szCs w:val="24"/>
+                              </w:rPr>
+                            </w:pPr>
+                            <w:r>
+                              <w:rPr>
+                                <w:rFonts w:ascii="Arial" w:hAnsi="Arial" w:cs="Arial"/>
+                                <w:b/>
+                                <w:sz w:val="24"/>
+                                <w:szCs w:val="24"/>
+                              </w:rPr>
+                              <w:t>Nome:</w:t>
+                            </w:r>
+                            <w:r>
+                              <w:rPr>
+                                <w:rFonts w:ascii="Arial" w:hAnsi="Arial" w:cs="Arial"/>
+                                <w:sz w:val="24"/>
+                                <w:szCs w:val="24"/>
+                              </w:rPr>
+                              <w:t xml:space="preserve"> Pablo Valentin.</w:t>
+                            </w:r>
+                          </w:p>
+                          <w:p>
+                            <w:pPr>
+                              <w:jc w:val="center"/>
+                              <w:rPr>
+                                <w:rFonts w:ascii="Arial" w:hAnsi="Arial" w:cs="Arial"/>
+                                <w:sz w:val="24"/>
+                                <w:szCs w:val="24"/>
+                              </w:rPr>
+                            </w:pPr>
+                            <w:r>
+                              <w:rPr>
+                                <w:rFonts w:ascii="Arial" w:hAnsi="Arial" w:cs="Arial"/>
+                                <w:b/>
+                                <w:sz w:val="24"/>
+                                <w:szCs w:val="24"/>
+                              </w:rPr>
+                              <w:t>Escola:</w:t>
+                            </w:r>
+                            <w:r>
+                              <w:rPr>
+                                <w:rFonts w:ascii="Arial" w:hAnsi="Arial" w:cs="Arial"/>
+                                <w:sz w:val="24"/>
+                                <w:szCs w:val="24"/>
+                              </w:rPr>
+                              <w:t xml:space="preserve"> ETEC Joaquim Ferreira do Amaral.</w:t>
+                            </w:r>
+                          </w:p>
+                          <w:p>
+                            <w:pPr>
+                              <w:jc w:val="center"/>
+                              <w:rPr>
+                                <w:rFonts w:ascii="Arial" w:hAnsi="Arial" w:cs="Arial"/>
+                                <w:sz w:val="24"/>
+                                <w:szCs w:val="24"/>
+                              </w:rPr>
+                            </w:pPr>
+                            <w:r>
+                              <w:rPr>
+                                <w:rFonts w:ascii="Arial" w:hAnsi="Arial" w:cs="Arial"/>
+                                <w:b/>
+                                <w:sz w:val="24"/>
+                                <w:szCs w:val="24"/>
+                              </w:rPr>
+                              <w:t>Curso:</w:t>
+                            </w:r>
+                            <w:r>
+                              <w:rPr>
+                                <w:rFonts w:ascii="Arial" w:hAnsi="Arial" w:cs="Arial"/>
+                                <w:sz w:val="24"/>
+                                <w:szCs w:val="24"/>
+                              </w:rPr>
+                              <w:t xml:space="preserve"> Desenvolvimento de Sistemas.</w:t>
+                            </w:r>
+                          </w:p>
+                          <w:p>
+                            <w:pPr>
+                              <w:jc w:val="center"/>
+                              <w:rPr>
+                                <w:rFonts w:ascii="Arial" w:hAnsi="Arial" w:cs="Arial"/>
+                                <w:sz w:val="24"/>
+                                <w:szCs w:val="24"/>
+                              </w:rPr>
+                            </w:pPr>
+                            <w:r>
+                              <w:rPr>
+                                <w:rFonts w:ascii="Arial" w:hAnsi="Arial" w:cs="Arial"/>
+                                <w:b/>
+                                <w:sz w:val="24"/>
+                                <w:szCs w:val="24"/>
+                              </w:rPr>
+                              <w:t>Série:</w:t>
+                            </w:r>
+                            <w:r>
+                              <w:rPr>
+                                <w:rFonts w:ascii="Arial" w:hAnsi="Arial" w:cs="Arial"/>
+                                <w:sz w:val="24"/>
+                                <w:szCs w:val="24"/>
+                              </w:rPr>
+                              <w:t xml:space="preserve"> 3º Ano.</w:t>
+                            </w:r>
+                          </w:p>
+                          <w:p>
+                            <w:pPr>
+                              <w:jc w:val="center"/>
+                              <w:rPr>
+                                <w:rFonts w:ascii="Arial" w:hAnsi="Arial" w:cs="Arial"/>
+                                <w:sz w:val="24"/>
+                                <w:szCs w:val="24"/>
+                              </w:rPr>
+                            </w:pPr>
+                            <w:r>
+                              <w:rPr>
+                                <w:rFonts w:ascii="Arial" w:hAnsi="Arial" w:cs="Arial"/>
+                                <w:b/>
+                                <w:sz w:val="24"/>
+                                <w:szCs w:val="24"/>
+                              </w:rPr>
+                              <w:t>Sala:</w:t>
+                            </w:r>
+                            <w:r>
+                              <w:rPr>
+                                <w:rFonts w:ascii="Arial" w:hAnsi="Arial" w:cs="Arial"/>
+                                <w:sz w:val="24"/>
+                                <w:szCs w:val="24"/>
+                              </w:rPr>
+                              <w:t xml:space="preserve"> 07.</w:t>
+                            </w:r>
+                          </w:p>
+                        </w:txbxContent>
+                      </wps:txbx>
+                      <wps:bodyPr rot="0" vert="horz" wrap="square" lIns="91440" tIns="45720" rIns="91440" bIns="45720" anchor="t" anchorCtr="0">
+                        <a:spAutoFit/>
+                      </wps:bodyPr>
+                    </wps:wsp>
+                  </a:graphicData>
+                </a:graphic>
+                <wp14:sizeRelH relativeFrom="margin">
+                  <wp14:pctWidth>0</wp14:pctWidth>
+                </wp14:sizeRelH>
+                <wp14:sizeRelV relativeFrom="margin">
+                  <wp14:pctHeight>20000</wp14:pctHeight>
+                </wp14:sizeRelV>
+              </wp:anchor>
+            </w:drawing>
+          </mc:Choice>
+          <mc:Fallback>
+            <w:pict>
+              <v:shapetype w14:anchorId="45AD1DFF" id="_x0000_t202" coordsize="21600,21600" o:spt="202" path="m,l,21600r21600,l21600,xe">
+                <v:stroke joinstyle="miter"/>
+                <v:path gradientshapeok="t" o:connecttype="rect"/>
+              </v:shapetype>
+              <v:shape id="Caixa de Texto 2" o:spid="_x0000_s1026" type="#_x0000_t202" style="position:absolute;margin-left:0;margin-top:545pt;width:364.95pt;height:110.6pt;z-index:251666432;visibility:visible;mso-wrap-style:square;mso-width-percent:0;mso-height-percent:200;mso-wrap-distance-left:9pt;mso-wrap-distance-top:3.6pt;mso-wrap-distance-right:9pt;mso-wrap-distance-bottom:3.6pt;mso-position-horizontal:center;mso-position-horizontal-relative:margin;mso-position-vertical:absolute;mso-position-vertical-relative:text;mso-width-percent:0;mso-height-percent:200;mso-width-relative:margin;mso-height-relative:margin;v-text-anchor:top" o:gfxdata="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" filled="f" stroked="f">
+                <v:textbox style="mso-fit-shape-to-text:t">
+                  <w:txbxContent>
+                    <w:p>
+                      <w:pPr>
+                        <w:jc w:val="center"/>
+                        <w:rPr>
+                          <w:rFonts w:ascii="Arial" w:hAnsi="Arial" w:cs="Arial"/>
+                          <w:sz w:val="24"/>
+                          <w:szCs w:val="24"/>
+                        </w:rPr>
+                      </w:pPr>
+                      <w:r>
+                        <w:rPr>
+                          <w:rFonts w:ascii="Arial" w:hAnsi="Arial" w:cs="Arial"/>
+                          <w:b/>
+                          <w:sz w:val="24"/>
+                          <w:szCs w:val="24"/>
+                        </w:rPr>
+                        <w:t>Nome:</w:t>
+                      </w:r>
+                      <w:r>
+                        <w:rPr>
+                          <w:rFonts w:ascii="Arial" w:hAnsi="Arial" w:cs="Arial"/>
+                          <w:sz w:val="24"/>
+                          <w:szCs w:val="24"/>
+                        </w:rPr>
+                        <w:t xml:space="preserve"> Pablo Valentin.</w:t>
+                      </w:r>
+                    </w:p>
+                    <w:p>
+                      <w:pPr>
+                        <w:jc w:val="center"/>
+                        <w:rPr>
+                          <w:rFonts w:ascii="Arial" w:hAnsi="Arial" w:cs="Arial"/>
+                          <w:sz w:val="24"/>
+                          <w:szCs w:val="24"/>
+                        </w:rPr>
+                      </w:pPr>
+                      <w:r>
+                        <w:rPr>
+                          <w:rFonts w:ascii="Arial" w:hAnsi="Arial" w:cs="Arial"/>
+                          <w:b/>
+                          <w:sz w:val="24"/>
+                          <w:szCs w:val="24"/>
+                        </w:rPr>
+                        <w:t>Escola:</w:t>
+                      </w:r>
+                      <w:r>
+                        <w:rPr>
+                          <w:rFonts w:ascii="Arial" w:hAnsi="Arial" w:cs="Arial"/>
+                          <w:sz w:val="24"/>
+                          <w:szCs w:val="24"/>
+                        </w:rPr>
+                        <w:t xml:space="preserve"> ETEC Joaquim Ferreira do Amaral.</w:t>
+                      </w:r>
+                    </w:p>
+                    <w:p>
+                      <w:pPr>
+                        <w:jc w:val="center"/>
+                        <w:rPr>
+                          <w:rFonts w:ascii="Arial" w:hAnsi="Arial" w:cs="Arial"/>
+                          <w:sz w:val="24"/>
+                          <w:szCs w:val="24"/>
+                        </w:rPr>
+                      </w:pPr>
+                      <w:r>
+                        <w:rPr>
+                          <w:rFonts w:ascii="Arial" w:hAnsi="Arial" w:cs="Arial"/>
+                          <w:b/>
+                          <w:sz w:val="24"/>
+                          <w:szCs w:val="24"/>
+                        </w:rPr>
+                        <w:t>Curso:</w:t>
+                      </w:r>
+                      <w:r>
+                        <w:rPr>
+                          <w:rFonts w:ascii="Arial" w:hAnsi="Arial" w:cs="Arial"/>
+                          <w:sz w:val="24"/>
+                          <w:szCs w:val="24"/>
+                        </w:rPr>
+                        <w:t xml:space="preserve"> Desenvolvimento de Sistemas.</w:t>
+                      </w:r>
+                    </w:p>
+                    <w:p>
+                      <w:pPr>
+                        <w:jc w:val="center"/>
+                        <w:rPr>
+                          <w:rFonts w:ascii="Arial" w:hAnsi="Arial" w:cs="Arial"/>
+                          <w:sz w:val="24"/>
+                          <w:szCs w:val="24"/>
+                        </w:rPr>
+                      </w:pPr>
+                      <w:r>
+                        <w:rPr>
+                          <w:rFonts w:ascii="Arial" w:hAnsi="Arial" w:cs="Arial"/>
+                          <w:b/>
+                          <w:sz w:val="24"/>
+                          <w:szCs w:val="24"/>
+                        </w:rPr>
+                        <w:t>Série:</w:t>
+                      </w:r>
+                      <w:r>
+                        <w:rPr>
+                          <w:rFonts w:ascii="Arial" w:hAnsi="Arial" w:cs="Arial"/>
+                          <w:sz w:val="24"/>
+                          <w:szCs w:val="24"/>
+                        </w:rPr>
+                        <w:t xml:space="preserve"> 3º Ano.</w:t>
+                      </w:r>
+                    </w:p>
+                    <w:p>
+                      <w:pPr>
+                        <w:jc w:val="center"/>
+                        <w:rPr>
+                          <w:rFonts w:ascii="Arial" w:hAnsi="Arial" w:cs="Arial"/>
+                          <w:sz w:val="24"/>
+                          <w:szCs w:val="24"/>
+                        </w:rPr>
+                      </w:pPr>
+                      <w:r>
+                        <w:rPr>
+                          <w:rFonts w:ascii="Arial" w:hAnsi="Arial" w:cs="Arial"/>
+                          <w:b/>
+                          <w:sz w:val="24"/>
+                          <w:szCs w:val="24"/>
+                        </w:rPr>
+                        <w:t>Sala:</w:t>
+                      </w:r>
+                      <w:r>
+                        <w:rPr>
+                          <w:rFonts w:ascii="Arial" w:hAnsi="Arial" w:cs="Arial"/>
+                          <w:sz w:val="24"/>
+                          <w:szCs w:val="24"/>
+                        </w:rPr>
+                        <w:t xml:space="preserve"> 07.</w:t>
+                      </w:r>
+                    </w:p>
+                  </w:txbxContent>
+                </v:textbox>
+                <w10:wrap type="square" anchorx="margin"/>
+              </v:shape>
+            </w:pict>
+          </mc:Fallback>
+        </mc:AlternateContent>
+      </w:r>
+      <w:r>
+        <w:rPr>
+          <w:rFonts w:ascii="Arial" w:hAnsi="Arial" w:cs="Arial"/>
+          <w:noProof/>
+        </w:rPr>
+        <w:drawing>
+          <wp:anchor distT="0" distB="0" distL="114300" distR="114300" simplePos="0" relativeHeight="251664384" behindDoc="0" locked="0" layoutInCell="1" allowOverlap="1" wp14:anchorId="7A47FC87" wp14:editId="3C9B7440">
+            <wp:simplePos x="0" y="0"/>
+            <wp:positionH relativeFrom="margin">
+              <wp:align>center</wp:align>
+            </wp:positionH>
+            <wp:positionV relativeFrom="paragraph">
+              <wp:posOffset>725132</wp:posOffset>
+            </wp:positionV>
+            <wp:extent cx="5837555" cy="4820920"/>
+            <wp:effectExtent l="0" t="0" r="0" b="0"/>
+            <wp:wrapSquare wrapText="bothSides"/>
+            <wp:docPr id="4" name="Imagem 4"/>
+            <wp:cNvGraphicFramePr>
+              <a:graphicFrameLocks xmlns:a="http://schemas.openxmlformats.org/drawingml/2006/main" noChangeAspect="1"/>
+            </wp:cNvGraphicFramePr>
+            <a:graphic xmlns:a="http://schemas.openxmlformats.org/drawingml/2006/main">
+              <a:graphicData uri="http://schemas.openxmlformats.org/drawingml/2006/picture">
+                <pic:pic xmlns:pic="http://schemas.openxmlformats.org/drawingml/2006/picture">
+                  <pic:nvPicPr>
+                    <pic:cNvPr id="4" name="Capa-removebg-preview.png"/>
+                    <pic:cNvPicPr/>
+                  </pic:nvPicPr>
+                  <pic:blipFill>
+                    <a:blip r:embed="rId4">
+                      <a:extLst>
+                        <a:ext uri="{28A0092B-C50C-407E-A947-70E740481C1C}">
+                          <a14:useLocalDpi xmlns:a14="http://schemas.microsoft.com/office/drawing/2010/main" val="0"/>
+                        </a:ext>
+                      </a:extLst>
+                    </a:blip>
+                    <a:stretch>
+                      <a:fillRect/>
+                    </a:stretch>
+                  </pic:blipFill>
+                  <pic:spPr>
+                    <a:xfrm>
+                      <a:off x="0" y="0"/>
+                      <a:ext cx="5837555" cy="4820920"/>
+                    </a:xfrm>
+                    <a:prstGeom prst="rect">
+                      <a:avLst/>
+                    </a:prstGeom>
+                  </pic:spPr>
+                </pic:pic>
+              </a:graphicData>
+            </a:graphic>
+            <wp14:sizeRelH relativeFrom="page">
+              <wp14:pctWidth>0</wp14:pctWidth>
+            </wp14:sizeRelH>
+            <wp14:sizeRelV relativeFrom="page">
+              <wp14:pctHeight>0</wp14:pctHeight>
+            </wp14:sizeRelV>
+          </wp:anchor>
+        </w:drawing>
+      </w:r>
+      <w:r>
+        <w:rPr>
+          <w:rFonts w:ascii="Arial" w:hAnsi="Arial" w:cs="Arial"/>
+        </w:rPr>
+        <w:br w:type="page"/>
+      </w:r>
+    </w:p>
+    <w:p>
+      <w:pPr>
+        <w:jc w:val="center"/>
+        <w:rPr>
+          <w:rFonts w:ascii="Arial" w:hAnsi="Arial" w:cs="Arial"/>
+          <w:b/>
+          <w:sz w:val="28"/>
+          <w:szCs w:val="28"/>
+        </w:rPr>
+      </w:pPr>
+      <w:r>
+        <w:rPr>
+          <w:rFonts w:ascii="Arial" w:hAnsi="Arial" w:cs="Arial"/>
+          <w:b/>
+          <w:sz w:val="28"/>
+          <w:szCs w:val="28"/>
+        </w:rPr>
+        <w:lastRenderedPageBreak/>
+        <w:t>Resumo</w:t>
+      </w:r>
+    </w:p>
+    <w:p>
+      <w:pPr>
+        <w:spacing w:after="0" w:line="360" w:lineRule="auto"/>
+        <w:rPr>
+          <w:rFonts w:ascii="Arial" w:hAnsi="Arial" w:cs="Arial"/>
+        </w:rPr>
+      </w:pPr>
+    </w:p>
+    <w:p>
+      <w:pPr>
+        <w:spacing w:after="0" w:line="360" w:lineRule="auto"/>
+        <w:rPr>
+          <w:rFonts w:ascii="Arial" w:hAnsi="Arial" w:cs="Arial"/>
+          <w:sz w:val="24"/>
+        </w:rPr>
+      </w:pPr>
+      <w:r>
+        <w:rPr>
+          <w:rFonts w:ascii="Arial" w:hAnsi="Arial" w:cs="Arial"/>
+          <w:sz w:val="24"/>
+        </w:rPr>
+        <w:t>Este trabalho tem como resumir 6 normas</w:t>
+      </w:r>
+      <w:r>
+        <w:rPr>
+          <w:rFonts w:ascii="Arial" w:hAnsi="Arial" w:cs="Arial"/>
+          <w:sz w:val="24"/>
+        </w:rPr>
+        <w:t xml:space="preserve"> (ABNT NBR </w:t>
+      </w:r>
+      <w:r>
+        <w:rPr>
+          <w:rFonts w:ascii="Arial" w:hAnsi="Arial" w:cs="Arial"/>
+          <w:sz w:val="24"/>
+        </w:rPr>
+        <w:t>ISO/IEC</w:t>
+      </w:r>
+      <w:r>
+        <w:rPr>
+          <w:rFonts w:ascii="Arial" w:hAnsi="Arial" w:cs="Arial"/>
+          <w:sz w:val="24"/>
+        </w:rPr>
+        <w:t>)</w:t>
+      </w:r>
+      <w:r>
+        <w:rPr>
+          <w:rFonts w:ascii="Arial" w:hAnsi="Arial" w:cs="Arial"/>
+          <w:sz w:val="24"/>
+        </w:rPr>
+        <w:t>.</w:t>
+      </w:r>
+    </w:p>
+    <w:p>
+      <w:pPr>
+        <w:spacing w:after="0" w:line="360" w:lineRule="auto"/>
+        <w:rPr>
+          <w:rFonts w:ascii="Arial" w:hAnsi="Arial" w:cs="Arial"/>
+        </w:rPr>
+      </w:pPr>
+    </w:p>
+    <w:p>
+      <w:pPr>
+        <w:spacing w:after="0" w:line="360" w:lineRule="auto"/>
+        <w:rPr>
+          <w:rFonts w:ascii="Arial" w:hAnsi="Arial" w:cs="Arial"/>
+        </w:rPr>
+      </w:pPr>
+    </w:p>
+    <w:p>
+      <w:pPr>
+        <w:spacing w:after="0" w:line="360" w:lineRule="auto"/>
+        <w:rPr>
+          <w:rFonts w:ascii="Arial" w:hAnsi="Arial" w:cs="Arial"/>
+        </w:rPr>
+      </w:pPr>
+    </w:p>
+    <w:p>
+      <w:pPr>
+        <w:spacing w:after="0" w:line="360" w:lineRule="auto"/>
+        <w:rPr>
+          <w:rFonts w:ascii="Arial" w:hAnsi="Arial" w:cs="Arial"/>
+        </w:rPr>
+      </w:pPr>
+    </w:p>
+    <w:p>
+      <w:pPr>
+        <w:spacing w:after="0" w:line="360" w:lineRule="auto"/>
+        <w:rPr>
+          <w:rFonts w:ascii="Arial" w:hAnsi="Arial" w:cs="Arial"/>
+        </w:rPr>
+      </w:pPr>
+    </w:p>
+    <w:p>
+      <w:pPr>
+        <w:spacing w:after="0" w:line="360" w:lineRule="auto"/>
+        <w:rPr>
+          <w:rFonts w:ascii="Arial" w:hAnsi="Arial" w:cs="Arial"/>
+        </w:rPr>
+      </w:pPr>
+    </w:p>
+    <w:p>
+      <w:pPr>
+        <w:spacing w:after="0" w:line="360" w:lineRule="auto"/>
+        <w:rPr>
+          <w:rFonts w:ascii="Arial" w:hAnsi="Arial" w:cs="Arial"/>
+        </w:rPr>
+      </w:pPr>
+    </w:p>
+    <w:p>
+      <w:pPr>
+        <w:spacing w:after="0" w:line="360" w:lineRule="auto"/>
+        <w:rPr>
+          <w:rFonts w:ascii="Arial" w:hAnsi="Arial" w:cs="Arial"/>
+        </w:rPr>
+      </w:pPr>
+    </w:p>
+    <w:p>
+      <w:pPr>
+        <w:spacing w:after="0" w:line="360" w:lineRule="auto"/>
+        <w:rPr>
+          <w:rFonts w:ascii="Arial" w:hAnsi="Arial" w:cs="Arial"/>
+        </w:rPr>
+      </w:pPr>
+    </w:p>
+    <w:p>
+      <w:pPr>
+        <w:spacing w:after="0" w:line="360" w:lineRule="auto"/>
+        <w:rPr>
+          <w:rFonts w:ascii="Arial" w:hAnsi="Arial" w:cs="Arial"/>
+        </w:rPr>
+      </w:pPr>
+    </w:p>
+    <w:p>
+      <w:pPr>
+        <w:spacing w:after="0" w:line="360" w:lineRule="auto"/>
+        <w:rPr>
+          <w:rFonts w:ascii="Arial" w:hAnsi="Arial" w:cs="Arial"/>
+        </w:rPr>
+      </w:pPr>
+    </w:p>
+    <w:p>
+      <w:pPr>
+        <w:spacing w:after="0" w:line="360" w:lineRule="auto"/>
+        <w:rPr>
+          <w:rFonts w:ascii="Arial" w:hAnsi="Arial" w:cs="Arial"/>
+        </w:rPr>
+      </w:pPr>
+    </w:p>
+    <w:p>
+      <w:pPr>
+        <w:spacing w:after="0" w:line="360" w:lineRule="auto"/>
+        <w:rPr>
+          <w:rFonts w:ascii="Arial" w:hAnsi="Arial" w:cs="Arial"/>
+        </w:rPr>
+      </w:pPr>
+    </w:p>
+    <w:p>
+      <w:pPr>
+        <w:spacing w:after="0" w:line="360" w:lineRule="auto"/>
+        <w:rPr>
+          <w:rFonts w:ascii="Arial" w:hAnsi="Arial" w:cs="Arial"/>
+        </w:rPr>
+      </w:pPr>
+    </w:p>
+    <w:p>
+      <w:pPr>
+        <w:spacing w:after="0" w:line="360" w:lineRule="auto"/>
+        <w:rPr>
+          <w:rFonts w:ascii="Arial" w:hAnsi="Arial" w:cs="Arial"/>
+        </w:rPr>
+      </w:pPr>
+    </w:p>
+    <w:p>
+      <w:pPr>
+        <w:spacing w:after="0" w:line="360" w:lineRule="auto"/>
+        <w:rPr>
+          <w:rFonts w:ascii="Arial" w:hAnsi="Arial" w:cs="Arial"/>
+        </w:rPr>
+      </w:pPr>
+    </w:p>
+    <w:p>
+      <w:pPr>
+        <w:spacing w:after="0" w:line="360" w:lineRule="auto"/>
+        <w:rPr>
+          <w:rFonts w:ascii="Arial" w:hAnsi="Arial" w:cs="Arial"/>
+        </w:rPr>
+      </w:pPr>
+    </w:p>
+    <w:p>
+      <w:pPr>
+        <w:spacing w:after="0" w:line="360" w:lineRule="auto"/>
+        <w:rPr>
+          <w:rFonts w:ascii="Arial" w:hAnsi="Arial" w:cs="Arial"/>
+        </w:rPr>
+      </w:pPr>
+    </w:p>
+    <w:p>
+      <w:pPr>
+        <w:spacing w:after="0" w:line="360" w:lineRule="auto"/>
+        <w:rPr>
+          <w:rFonts w:ascii="Arial" w:hAnsi="Arial" w:cs="Arial"/>
+        </w:rPr>
+      </w:pPr>
+    </w:p>
+    <w:p>
+      <w:pPr>
+        <w:spacing w:after="0" w:line="360" w:lineRule="auto"/>
+        <w:rPr>
+          <w:rFonts w:ascii="Arial" w:hAnsi="Arial" w:cs="Arial"/>
+        </w:rPr>
+      </w:pPr>
+    </w:p>
+    <w:p>
+      <w:pPr>
+        <w:spacing w:after="0" w:line="360" w:lineRule="auto"/>
+        <w:rPr>
+          <w:rFonts w:ascii="Arial" w:hAnsi="Arial" w:cs="Arial"/>
+        </w:rPr>
+      </w:pPr>
+    </w:p>
+    <w:p>
+      <w:pPr>
+        <w:spacing w:after="0" w:line="360" w:lineRule="auto"/>
+        <w:rPr>
+          <w:rFonts w:ascii="Arial" w:hAnsi="Arial" w:cs="Arial"/>
+        </w:rPr>
+      </w:pPr>
+    </w:p>
+    <w:p>
+      <w:pPr>
+        <w:spacing w:after="0" w:line="360" w:lineRule="auto"/>
+        <w:rPr>
+          <w:rFonts w:ascii="Arial" w:hAnsi="Arial" w:cs="Arial"/>
+        </w:rPr>
+      </w:pPr>
+    </w:p>
+    <w:p>
+      <w:pPr>
+        <w:spacing w:after="0" w:line="360" w:lineRule="auto"/>
+        <w:rPr>
+          <w:rFonts w:ascii="Arial" w:hAnsi="Arial" w:cs="Arial"/>
+        </w:rPr>
+      </w:pPr>
+    </w:p>
+    <w:p>
+      <w:pPr>
+        <w:spacing w:after="0" w:line="360" w:lineRule="auto"/>
+        <w:rPr>
+          <w:rFonts w:ascii="Arial" w:hAnsi="Arial" w:cs="Arial"/>
+        </w:rPr>
+      </w:pPr>
+    </w:p>
+    <w:p>
+      <w:pPr>
+        <w:spacing w:after="0" w:line="360" w:lineRule="auto"/>
+        <w:rPr>
+          <w:rFonts w:ascii="Arial" w:hAnsi="Arial" w:cs="Arial"/>
+        </w:rPr>
+      </w:pPr>
+    </w:p>
+    <w:p>
+      <w:pPr>
+        <w:spacing w:after="0" w:line="360" w:lineRule="auto"/>
+        <w:rPr>
+          <w:rFonts w:ascii="Arial" w:hAnsi="Arial" w:cs="Arial"/>
+        </w:rPr>
+      </w:pPr>
+    </w:p>
+    <w:p>
+      <w:pPr>
+        <w:spacing w:after="0" w:line="360" w:lineRule="auto"/>
+        <w:rPr>
+          <w:rFonts w:ascii="Arial" w:hAnsi="Arial" w:cs="Arial"/>
+        </w:rPr>
+      </w:pPr>
+    </w:p>
+    <w:p>
+      <w:pPr>
+        <w:spacing w:after="0" w:line="360" w:lineRule="auto"/>
+        <w:rPr>
+          <w:rFonts w:ascii="Arial" w:hAnsi="Arial" w:cs="Arial"/>
+        </w:rPr>
+      </w:pPr>
+    </w:p>
+    <w:p>
+      <w:pPr>
+        <w:spacing w:after="0" w:line="360" w:lineRule="auto"/>
+        <w:rPr>
+          <w:rFonts w:ascii="Arial" w:hAnsi="Arial" w:cs="Arial"/>
+        </w:rPr>
+      </w:pPr>
+    </w:p>
+    <w:p>
+      <w:pPr>
+        <w:spacing w:after="0" w:line="360" w:lineRule="auto"/>
+        <w:rPr>
+          <w:rFonts w:ascii="Arial" w:hAnsi="Arial" w:cs="Arial"/>
+        </w:rPr>
+      </w:pPr>
+    </w:p>
+    <w:p>
+      <w:pPr>
+        <w:spacing w:after="0" w:line="360" w:lineRule="auto"/>
+        <w:rPr>
+          <w:rFonts w:ascii="Arial" w:hAnsi="Arial" w:cs="Arial"/>
+        </w:rPr>
+      </w:pPr>
+    </w:p>
+    <w:p>
+      <w:pPr>
+        <w:spacing w:after="0" w:line="360" w:lineRule="auto"/>
+        <w:rPr>
+          <w:rFonts w:ascii="Arial" w:hAnsi="Arial" w:cs="Arial"/>
+        </w:rPr>
+      </w:pPr>
+    </w:p>
+    <w:p>
+      <w:pPr>
+        <w:spacing w:after="0" w:line="360" w:lineRule="auto"/>
+        <w:rPr>
+          <w:rFonts w:ascii="Arial" w:hAnsi="Arial" w:cs="Arial"/>
+        </w:rPr>
+      </w:pPr>
+    </w:p>
+    <w:p>
+      <w:pPr>
+        <w:spacing w:after="0" w:line="360" w:lineRule="auto"/>
+        <w:rPr>
+          <w:rFonts w:ascii="Arial" w:hAnsi="Arial" w:cs="Arial"/>
+        </w:rPr>
+      </w:pPr>
+    </w:p>
+    <w:p>
+      <w:pPr>
+        <w:spacing w:after="0" w:line="360" w:lineRule="auto"/>
+        <w:jc w:val="center"/>
+        <w:rPr>
+          <w:rFonts w:ascii="Arial" w:hAnsi="Arial" w:cs="Arial"/>
+          <w:b/>
+          <w:sz w:val="28"/>
+        </w:rPr>
+      </w:pPr>
+      <w:r>
+        <w:rPr>
+          <w:rFonts w:ascii="Arial" w:hAnsi="Arial" w:cs="Arial"/>
+          <w:b/>
+          <w:sz w:val="28"/>
+        </w:rPr>
+        <w:lastRenderedPageBreak/>
+        <w:t>Índice / Sumário</w:t>
+      </w:r>
+    </w:p>
+    <w:p>
+      <w:pPr>
+        <w:spacing w:after="0" w:line="360" w:lineRule="auto"/>
+        <w:jc w:val="center"/>
+        <w:rPr>
+          <w:rFonts w:ascii="Arial" w:hAnsi="Arial" w:cs="Arial"/>
+        </w:rPr>
+      </w:pPr>
+    </w:p>
+    <w:p>
+      <w:pPr>
+        <w:spacing w:after="0" w:line="360" w:lineRule="auto"/>
+        <w:rPr>
+          <w:rFonts w:ascii="Arial" w:hAnsi="Arial" w:cs="Arial"/>
+          <w:sz w:val="24"/>
+        </w:rPr>
+      </w:pPr>
+      <w:r>
+        <w:rPr>
+          <w:rFonts w:ascii="Arial" w:hAnsi="Arial" w:cs="Arial"/>
+          <w:b/>
+          <w:sz w:val="24"/>
+        </w:rPr>
+        <w:t>1</w:t>
+      </w:r>
+      <w:r>
+        <w:rPr>
+          <w:rFonts w:ascii="Arial" w:hAnsi="Arial" w:cs="Arial"/>
+          <w:sz w:val="24"/>
+        </w:rPr>
+        <w:tab/>
+      </w:r>
+      <w:r>
+        <w:rPr>
+          <w:rFonts w:ascii="Arial" w:hAnsi="Arial" w:cs="Arial"/>
+          <w:b/>
+          <w:sz w:val="24"/>
+        </w:rPr>
+        <w:t>Normas</w:t>
+      </w:r>
+      <w:r>
+        <w:rPr>
+          <w:rFonts w:ascii="Arial" w:hAnsi="Arial" w:cs="Arial"/>
+          <w:sz w:val="24"/>
+        </w:rPr>
+        <w:t>..................................................................................................................</w:t>
+      </w:r>
+      <w:r>
+        <w:rPr>
+          <w:rFonts w:ascii="Arial" w:hAnsi="Arial" w:cs="Arial"/>
+          <w:sz w:val="24"/>
+        </w:rPr>
+        <w:t>2</w:t>
+      </w:r>
+    </w:p>
+    <w:p>
+      <w:pPr>
+        <w:spacing w:after="0" w:line="360" w:lineRule="auto"/>
+        <w:rPr>
+          <w:rFonts w:ascii="Arial" w:hAnsi="Arial" w:cs="Arial"/>
+          <w:sz w:val="24"/>
+        </w:rPr>
+      </w:pPr>
+      <w:r>
+        <w:rPr>
+          <w:rFonts w:ascii="Arial" w:hAnsi="Arial" w:cs="Arial"/>
+          <w:sz w:val="24"/>
+        </w:rPr>
+        <w:t>1.1</w:t>
+      </w:r>
+      <w:r>
+        <w:rPr>
+          <w:rFonts w:ascii="Arial" w:hAnsi="Arial" w:cs="Arial"/>
+          <w:sz w:val="24"/>
+        </w:rPr>
+        <w:tab/>
+        <w:t>ABNT NBR ISO/IEC 27001</w:t>
+      </w:r>
+      <w:r>
+        <w:rPr>
+          <w:rFonts w:ascii="Arial" w:hAnsi="Arial" w:cs="Arial"/>
+          <w:sz w:val="24"/>
+        </w:rPr>
+        <w:t>....................................................................................</w:t>
+      </w:r>
+      <w:r>
+        <w:rPr>
+          <w:rFonts w:ascii="Arial" w:hAnsi="Arial" w:cs="Arial"/>
+          <w:sz w:val="24"/>
+        </w:rPr>
+        <w:t>2</w:t>
+      </w:r>
+    </w:p>
+    <w:p>
+      <w:pPr>
+        <w:spacing w:after="0" w:line="360" w:lineRule="auto"/>
+        <w:rPr>
+          <w:rFonts w:ascii="Arial" w:hAnsi="Arial" w:cs="Arial"/>
+          <w:sz w:val="24"/>
+        </w:rPr>
+      </w:pPr>
+      <w:r>
+        <w:rPr>
+          <w:rFonts w:ascii="Arial" w:hAnsi="Arial" w:cs="Arial"/>
+          <w:sz w:val="24"/>
+        </w:rPr>
+        <w:t>1.2</w:t>
+      </w:r>
+      <w:r>
+        <w:rPr>
+          <w:rFonts w:ascii="Arial" w:hAnsi="Arial" w:cs="Arial"/>
+          <w:sz w:val="24"/>
+        </w:rPr>
+        <w:tab/>
+        <w:t>ABNT NBR ISO/IEC 27002</w:t>
+      </w:r>
+      <w:r>
+        <w:rPr>
+          <w:rFonts w:ascii="Arial" w:hAnsi="Arial" w:cs="Arial"/>
+          <w:sz w:val="24"/>
+        </w:rPr>
+        <w:t>....................................................................................</w:t>
+      </w:r>
+      <w:r>
+        <w:rPr>
+          <w:rFonts w:ascii="Arial" w:hAnsi="Arial" w:cs="Arial"/>
+          <w:sz w:val="24"/>
+        </w:rPr>
+        <w:t>2</w:t>
+      </w:r>
+    </w:p>
+    <w:p>
+      <w:pPr>
+        <w:spacing w:after="0" w:line="360" w:lineRule="auto"/>
+        <w:rPr>
+          <w:rFonts w:ascii="Arial" w:hAnsi="Arial" w:cs="Arial"/>
+          <w:sz w:val="24"/>
+        </w:rPr>
+      </w:pPr>
+      <w:r>
+        <w:rPr>
+          <w:rFonts w:ascii="Arial" w:hAnsi="Arial" w:cs="Arial"/>
+          <w:sz w:val="24"/>
+        </w:rPr>
+        <w:t>1.3</w:t>
+      </w:r>
+      <w:r>
+        <w:rPr>
+          <w:rFonts w:ascii="Arial" w:hAnsi="Arial" w:cs="Arial"/>
+          <w:sz w:val="24"/>
+        </w:rPr>
+        <w:tab/>
+        <w:t>ABNT NBR ISO/IEC 27001</w:t>
+      </w:r>
+      <w:r>
+        <w:rPr>
+          <w:rFonts w:ascii="Arial" w:hAnsi="Arial" w:cs="Arial"/>
+          <w:sz w:val="24"/>
+        </w:rPr>
+        <w:t>....................................................................................</w:t>
+      </w:r>
+      <w:r>
+        <w:rPr>
+          <w:rFonts w:ascii="Arial" w:hAnsi="Arial" w:cs="Arial"/>
+          <w:sz w:val="24"/>
+        </w:rPr>
+        <w:t>2</w:t>
+      </w:r>
+    </w:p>
+    <w:p>
+      <w:pPr>
+        <w:spacing w:after="0" w:line="360" w:lineRule="auto"/>
+        <w:rPr>
+          <w:rFonts w:ascii="Arial" w:hAnsi="Arial" w:cs="Arial"/>
+          <w:sz w:val="24"/>
+        </w:rPr>
+      </w:pPr>
+      <w:r>
+        <w:rPr>
+          <w:rFonts w:ascii="Arial" w:hAnsi="Arial" w:cs="Arial"/>
+          <w:sz w:val="24"/>
+        </w:rPr>
+        <w:t>1.4</w:t>
+      </w:r>
+      <w:r>
+        <w:rPr>
+          <w:rFonts w:ascii="Arial" w:hAnsi="Arial" w:cs="Arial"/>
+          <w:sz w:val="24"/>
+        </w:rPr>
+        <w:tab/>
+        <w:t>ABNT NBR ISO/IEC 2</w:t>
+      </w:r>
+      <w:r>
+        <w:rPr>
+          <w:rFonts w:ascii="Arial" w:hAnsi="Arial" w:cs="Arial"/>
+          <w:sz w:val="24"/>
+        </w:rPr>
+        <w:t>5</w:t>
+      </w:r>
+      <w:r>
+        <w:rPr>
+          <w:rFonts w:ascii="Arial" w:hAnsi="Arial" w:cs="Arial"/>
+          <w:sz w:val="24"/>
+        </w:rPr>
+        <w:t>001</w:t>
+      </w:r>
+      <w:r>
+        <w:rPr>
+          <w:rFonts w:ascii="Arial" w:hAnsi="Arial" w:cs="Arial"/>
+          <w:sz w:val="24"/>
+        </w:rPr>
+        <w:t>....................................................................................</w:t>
+      </w:r>
+      <w:r>
+        <w:rPr>
+          <w:rFonts w:ascii="Arial" w:hAnsi="Arial" w:cs="Arial"/>
+          <w:sz w:val="24"/>
+        </w:rPr>
+        <w:t>2</w:t>
+      </w:r>
+    </w:p>
+    <w:p>
+      <w:pPr>
+        <w:spacing w:after="0" w:line="360" w:lineRule="auto"/>
+        <w:rPr>
+          <w:rFonts w:ascii="Arial" w:hAnsi="Arial" w:cs="Arial"/>
+          <w:sz w:val="24"/>
+        </w:rPr>
+      </w:pPr>
+      <w:r>
+        <w:rPr>
+          <w:rFonts w:ascii="Arial" w:hAnsi="Arial" w:cs="Arial"/>
+          <w:sz w:val="24"/>
+        </w:rPr>
+        <w:t xml:space="preserve">1.5 </w:t>
+      </w:r>
+      <w:r>
+        <w:rPr>
+          <w:rFonts w:ascii="Arial" w:hAnsi="Arial" w:cs="Arial"/>
+          <w:sz w:val="24"/>
+        </w:rPr>
+        <w:tab/>
+        <w:t>ABNT NBR ISO/IEC 25020</w:t>
+      </w:r>
+      <w:r>
+        <w:rPr>
+          <w:rFonts w:ascii="Arial" w:hAnsi="Arial" w:cs="Arial"/>
+          <w:sz w:val="24"/>
+        </w:rPr>
+        <w:t>....................................................................................</w:t>
+      </w:r>
+      <w:r>
+        <w:rPr>
+          <w:rFonts w:ascii="Arial" w:hAnsi="Arial" w:cs="Arial"/>
+          <w:sz w:val="24"/>
+        </w:rPr>
+        <w:t>2</w:t>
+      </w:r>
+    </w:p>
+    <w:p>
+      <w:pPr>
+        <w:spacing w:after="0" w:line="360" w:lineRule="auto"/>
+        <w:rPr>
+          <w:rFonts w:ascii="Arial" w:hAnsi="Arial" w:cs="Arial"/>
+          <w:sz w:val="24"/>
+        </w:rPr>
+      </w:pPr>
+      <w:r>
+        <w:rPr>
+          <w:rFonts w:ascii="Arial" w:hAnsi="Arial" w:cs="Arial"/>
+          <w:sz w:val="24"/>
+        </w:rPr>
+        <w:t>1.6</w:t>
+      </w:r>
+      <w:r>
+        <w:rPr>
+          <w:rFonts w:ascii="Arial" w:hAnsi="Arial" w:cs="Arial"/>
+          <w:sz w:val="24"/>
+        </w:rPr>
+        <w:tab/>
+        <w:t>ABNT NBR ISO/IEC 25030</w:t>
+      </w:r>
+      <w:r>
+        <w:rPr>
+          <w:rFonts w:ascii="Arial" w:hAnsi="Arial" w:cs="Arial"/>
+          <w:sz w:val="24"/>
+        </w:rPr>
+        <w:t>....................................................................................</w:t>
+      </w:r>
+      <w:r>
+        <w:rPr>
+          <w:rFonts w:ascii="Arial" w:hAnsi="Arial" w:cs="Arial"/>
+          <w:sz w:val="24"/>
+        </w:rPr>
+        <w:t>3</w:t>
+      </w:r>
+    </w:p>
+    <w:p>
+      <w:pPr>
+        <w:spacing w:after="0" w:line="360" w:lineRule="auto"/>
+        <w:rPr>
+          <w:rFonts w:ascii="Arial" w:hAnsi="Arial" w:cs="Arial"/>
+          <w:sz w:val="24"/>
+        </w:rPr>
+      </w:pPr>
+      <w:r>
+        <w:rPr>
+          <w:rFonts w:ascii="Arial" w:hAnsi="Arial" w:cs="Arial"/>
+          <w:b/>
+          <w:sz w:val="24"/>
+        </w:rPr>
+        <w:t>2</w:t>
+      </w:r>
+      <w:r>
+        <w:rPr>
+          <w:rFonts w:ascii="Arial" w:hAnsi="Arial" w:cs="Arial"/>
+          <w:sz w:val="24"/>
+        </w:rPr>
+        <w:tab/>
+      </w:r>
+      <w:r>
+        <w:rPr>
+          <w:rFonts w:ascii="Arial" w:hAnsi="Arial" w:cs="Arial"/>
+          <w:b/>
+          <w:sz w:val="24"/>
+        </w:rPr>
+        <w:t>Bibliografia</w:t>
+      </w:r>
+      <w:r>
+        <w:rPr>
+          <w:rFonts w:ascii="Arial" w:hAnsi="Arial" w:cs="Arial"/>
+          <w:sz w:val="24"/>
+        </w:rPr>
+        <w:t>...........................................................................................................</w:t>
+      </w:r>
+      <w:r>
+        <w:rPr>
+          <w:rFonts w:ascii="Arial" w:hAnsi="Arial" w:cs="Arial"/>
+          <w:sz w:val="24"/>
+        </w:rPr>
+        <w:t>.4</w:t>
+      </w:r>
+    </w:p>
+    <w:p>
+      <w:pPr>
+        <w:spacing w:after="0" w:line="360" w:lineRule="auto"/>
+        <w:rPr>
+          <w:rFonts w:ascii="Arial" w:hAnsi="Arial" w:cs="Arial"/>
+          <w:b/>
+        </w:rPr>
+      </w:pPr>
+      <w:r>
+        <w:rPr>
+          <w:rFonts w:ascii="Arial" w:hAnsi="Arial" w:cs="Arial"/>
+        </w:rPr>
+        <w:br w:type="page"/>
+      </w:r>
+      <w:r>
+        <w:rPr>
+          <w:rFonts w:ascii="Arial" w:hAnsi="Arial" w:cs="Arial"/>
+          <w:b/>
+          <w:noProof/>
+          <w:sz w:val="24"/>
+        </w:rPr>
+        <w:lastRenderedPageBreak/>
+        <mc:AlternateContent>
+          <mc:Choice Requires="wps">
+            <w:drawing>
+              <wp:anchor distT="45720" distB="45720" distL="114300" distR="114300" simplePos="0" relativeHeight="251659264" behindDoc="0" locked="0" layoutInCell="1" allowOverlap="1" wp14:anchorId="5635A1AD" wp14:editId="61789417">
+                <wp:simplePos x="0" y="0"/>
+                <wp:positionH relativeFrom="rightMargin">
+                  <wp:align>left</wp:align>
+                </wp:positionH>
+                <wp:positionV relativeFrom="paragraph">
+                  <wp:posOffset>335</wp:posOffset>
+                </wp:positionV>
+                <wp:extent cx="260985" cy="257175"/>
+                <wp:effectExtent l="0" t="0" r="0" b="0"/>
+                <wp:wrapSquare wrapText="bothSides"/>
+                <wp:docPr id="217" name="Caixa de Texto 2"/>
+                <wp:cNvGraphicFramePr>
+                  <a:graphicFrameLocks xmlns:a="http://schemas.openxmlformats.org/drawingml/2006/main"/>
+                </wp:cNvGraphicFramePr>
+                <a:graphic xmlns:a="http://schemas.openxmlformats.org/drawingml/2006/main">
+                  <a:graphicData uri="http://schemas.microsoft.com/office/word/2010/wordprocessingShape">
+                    <wps:wsp>
+                      <wps:cNvSpPr txBox="1">
+                        <a:spLocks noChangeArrowheads="1"/>
+                      </wps:cNvSpPr>
+                      <wps:spPr bwMode="auto">
+                        <a:xfrm>
+                          <a:off x="0" y="0"/>
+                          <a:ext cx="260985" cy="257175"/>
+                        </a:xfrm>
+                        <a:prstGeom prst="rect">
+                          <a:avLst/>
+                        </a:prstGeom>
+                        <a:noFill/>
+                        <a:ln w="9525">
+                          <a:noFill/>
+                          <a:miter lim="800000"/>
+                          <a:headEnd/>
+                          <a:tailEnd/>
+                        </a:ln>
+                      </wps:spPr>
+                      <wps:txbx>
+                        <w:txbxContent>
+                          <w:p>
+                            <w:pPr>
+                              <w:jc w:val="center"/>
+                              <w:rPr>
+                                <w:rFonts w:ascii="Arial" w:hAnsi="Arial" w:cs="Arial"/>
+                                <w:b/>
+                                <w:sz w:val="20"/>
+                                <w:szCs w:val="20"/>
+                              </w:rPr>
+                            </w:pPr>
+                            <w:r>
+                              <w:rPr>
+                                <w:rFonts w:ascii="Arial" w:hAnsi="Arial" w:cs="Arial"/>
+                                <w:b/>
+                                <w:sz w:val="20"/>
+                                <w:szCs w:val="20"/>
+                              </w:rPr>
+                              <w:t>2</w:t>
+                            </w:r>
+                          </w:p>
+                        </w:txbxContent>
+                      </wps:txbx>
+                      <wps:bodyPr rot="0" vert="horz" wrap="square" lIns="91440" tIns="45720" rIns="91440" bIns="45720" anchor="t" anchorCtr="0">
+                        <a:noAutofit/>
+                      </wps:bodyPr>
+                    </wps:wsp>
+                  </a:graphicData>
+                </a:graphic>
+                <wp14:sizeRelH relativeFrom="margin">
+                  <wp14:pctWidth>0</wp14:pctWidth>
+                </wp14:sizeRelH>
+                <wp14:sizeRelV relativeFrom="margin">
+                  <wp14:pctHeight>0</wp14:pctHeight>
+                </wp14:sizeRelV>
+              </wp:anchor>
+            </w:drawing>
+          </mc:Choice>
+          <mc:Fallback>
+            <w:pict>
+              <v:shape w14:anchorId="5635A1AD" id="_x0000_s1027" type="#_x0000_t202" style="position:absolute;margin-left:0;margin-top:.05pt;width:20.55pt;height:20.25pt;z-index:251659264;visibility:visible;mso-wrap-style:square;mso-width-percent:0;mso-height-percent:0;mso-wrap-distance-left:9pt;mso-wrap-distance-top:3.6pt;mso-wrap-distance-right:9pt;mso-wrap-distance-bottom:3.6pt;mso-position-horizontal:left;mso-position-horizontal-relative:right-margin-area;mso-position-vertical:absolute;mso-position-vertical-relative:text;mso-width-percent:0;mso-height-percent:0;mso-width-relative:margin;mso-height-relative:margin;v-text-anchor:top" o:gfxdata="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" filled="f" stroked="f">
+                <v:textbox>
+                  <w:txbxContent>
+                    <w:p>
+                      <w:pPr>
+                        <w:jc w:val="center"/>
+                        <w:rPr>
+                          <w:rFonts w:ascii="Arial" w:hAnsi="Arial" w:cs="Arial"/>
+                          <w:b/>
+                          <w:sz w:val="20"/>
+                          <w:szCs w:val="20"/>
+                        </w:rPr>
+                      </w:pPr>
+                      <w:r>
+                        <w:rPr>
+                          <w:rFonts w:ascii="Arial" w:hAnsi="Arial" w:cs="Arial"/>
+                          <w:b/>
+                          <w:sz w:val="20"/>
+                          <w:szCs w:val="20"/>
+                        </w:rPr>
+                        <w:t>2</w:t>
+                      </w:r>
+                    </w:p>
+                  </w:txbxContent>
+                </v:textbox>
+                <w10:wrap type="square" anchorx="margin"/>
+              </v:shape>
+            </w:pict>
+          </mc:Fallback>
+        </mc:AlternateContent>
+      </w:r>
+      <w:r>
+        <w:rPr>
+          <w:rFonts w:ascii="Arial" w:hAnsi="Arial" w:cs="Arial"/>
+          <w:b/>
+          <w:sz w:val="28"/>
+        </w:rPr>
+        <w:t>1</w:t>
+      </w:r>
+      <w:r>
+        <w:rPr>
+          <w:rFonts w:ascii="Arial" w:hAnsi="Arial" w:cs="Arial"/>
+          <w:b/>
+          <w:sz w:val="28"/>
+        </w:rPr>
+        <w:t xml:space="preserve">. </w:t>
+      </w:r>
+      <w:r>
+        <w:rPr>
+          <w:rFonts w:ascii="Arial" w:hAnsi="Arial" w:cs="Arial"/>
+          <w:b/>
+          <w:sz w:val="28"/>
+        </w:rPr>
+        <w:t>Normas</w:t>
+      </w:r>
+    </w:p>
+    <w:p>
+      <w:pPr>
+        <w:spacing w:after="0" w:line="360" w:lineRule="auto"/>
+        <w:jc w:val="center"/>
+        <w:rPr>
+          <w:rFonts w:ascii="Arial" w:hAnsi="Arial" w:cs="Arial"/>
+        </w:rPr>
+      </w:pPr>
+    </w:p>
+    <w:p>
+      <w:pPr>
+        <w:spacing w:after="0" w:line="360" w:lineRule="auto"/>
+        <w:rPr>
+          <w:rFonts w:ascii="Arial" w:hAnsi="Arial" w:cs="Arial"/>
+          <w:b/>
+          <w:sz w:val="24"/>
+        </w:rPr>
+      </w:pPr>
+      <w:r>
+        <w:rPr>
+          <w:rFonts w:ascii="Arial" w:hAnsi="Arial" w:cs="Arial"/>
+          <w:b/>
+          <w:sz w:val="24"/>
+        </w:rPr>
+        <w:t>1</w:t>
+      </w:r>
+      <w:r>
+        <w:rPr>
+          <w:rFonts w:ascii="Arial" w:hAnsi="Arial" w:cs="Arial"/>
+          <w:b/>
+          <w:sz w:val="24"/>
+        </w:rPr>
+        <w:t>.1 ABNT NBR ISO/IEC 27001</w:t>
+      </w:r>
+    </w:p>
+    <w:p>
+      <w:pPr>
+        <w:spacing w:after="0" w:line="360" w:lineRule="auto"/>
+        <w:rPr>
+          <w:rFonts w:ascii="Arial" w:hAnsi="Arial" w:cs="Arial"/>
+        </w:rPr>
+      </w:pPr>
+    </w:p>
+    <w:p>
+      <w:pPr>
+        <w:spacing w:after="0" w:line="360" w:lineRule="auto"/>
+        <w:rPr>
+          <w:rFonts w:ascii="Arial" w:hAnsi="Arial" w:cs="Arial"/>
+          <w:sz w:val="24"/>
+        </w:rPr>
+      </w:pPr>
+      <w:r>
+        <w:rPr>
+          <w:rFonts w:ascii="Arial" w:hAnsi="Arial" w:cs="Arial"/>
+          <w:sz w:val="24"/>
+        </w:rPr>
+        <w:t>Reconhecida internacionalmente, a ISO/IEC 27001 ajuda as organizações a gerenciar e proteger seus ativos de informação para que eles permaneçam seguros e protegidos, usando es</w:t>
+      </w:r>
+      <w:r>
+        <w:rPr>
+          <w:rFonts w:ascii="Arial" w:hAnsi="Arial" w:cs="Arial"/>
+          <w:sz w:val="24"/>
+        </w:rPr>
+        <w:t>s</w:t>
+      </w:r>
+      <w:r>
+        <w:rPr>
+          <w:rFonts w:ascii="Arial" w:hAnsi="Arial" w:cs="Arial"/>
+          <w:sz w:val="24"/>
+        </w:rPr>
+        <w:t>a excelente estrutura. Ela ajuda a rever e refinar continuamente a maneira como você faz isso, não apenas para hoje, mas também para o futuro.</w:t>
+      </w:r>
+    </w:p>
+    <w:p>
+      <w:pPr>
+        <w:spacing w:after="0" w:line="360" w:lineRule="auto"/>
+        <w:rPr>
+          <w:rFonts w:ascii="Arial" w:hAnsi="Arial" w:cs="Arial"/>
+        </w:rPr>
+      </w:pPr>
+    </w:p>
+    <w:p>
+      <w:pPr>
+        <w:spacing w:after="0" w:line="360" w:lineRule="auto"/>
+        <w:rPr>
+          <w:rFonts w:ascii="Arial" w:hAnsi="Arial" w:cs="Arial"/>
+          <w:sz w:val="24"/>
+        </w:rPr>
+      </w:pPr>
+      <w:r>
+        <w:rPr>
+          <w:rFonts w:ascii="Arial" w:hAnsi="Arial" w:cs="Arial"/>
+          <w:sz w:val="24"/>
+        </w:rPr>
+        <w:t>Quando se trata de segurança da informação, todo cuidado é pouco. A proteção de registros pessoais e informações comercialmente sensíveis é fundamental. A ISO/IEC 27001 ajuda você a implementar uma abordagem robusta para gerenciar a segurança da informação e aumentar a resiliência.</w:t>
+      </w:r>
+    </w:p>
+    <w:p>
+      <w:pPr>
+        <w:spacing w:after="0" w:line="360" w:lineRule="auto"/>
+        <w:rPr>
+          <w:rFonts w:ascii="Arial" w:hAnsi="Arial" w:cs="Arial"/>
+        </w:rPr>
+      </w:pPr>
+    </w:p>
+    <w:p>
+      <w:pPr>
+        <w:spacing w:after="0" w:line="360" w:lineRule="auto"/>
+        <w:rPr>
+          <w:rFonts w:ascii="Arial" w:hAnsi="Arial" w:cs="Arial"/>
+          <w:b/>
+          <w:sz w:val="24"/>
+        </w:rPr>
+      </w:pPr>
+      <w:r>
+        <w:rPr>
+          <w:rFonts w:ascii="Arial" w:hAnsi="Arial" w:cs="Arial"/>
+          <w:b/>
+          <w:sz w:val="24"/>
+        </w:rPr>
+        <w:t>1</w:t>
+      </w:r>
+      <w:r>
+        <w:rPr>
+          <w:rFonts w:ascii="Arial" w:hAnsi="Arial" w:cs="Arial"/>
+          <w:b/>
+          <w:sz w:val="24"/>
+        </w:rPr>
+        <w:t>.2 ABNT NBR ISO/IEC 27003</w:t>
+      </w:r>
+    </w:p>
+    <w:p>
+      <w:pPr>
+        <w:spacing w:after="0" w:line="360" w:lineRule="auto"/>
+        <w:rPr>
+          <w:rFonts w:ascii="Arial" w:hAnsi="Arial" w:cs="Arial"/>
+        </w:rPr>
+      </w:pPr>
+    </w:p>
+    <w:p>
+      <w:pPr>
+        <w:spacing w:after="0" w:line="360" w:lineRule="auto"/>
+        <w:rPr>
+          <w:rFonts w:ascii="Arial" w:hAnsi="Arial" w:cs="Arial"/>
+          <w:sz w:val="24"/>
+        </w:rPr>
+      </w:pPr>
+      <w:r>
+        <w:rPr>
+          <w:rFonts w:ascii="Arial" w:hAnsi="Arial" w:cs="Arial"/>
+          <w:sz w:val="24"/>
+        </w:rPr>
+        <w:t>A ISO 27003, que é um guia para a implementação ou criação de um SGSI, mostra todo o processo de aprovação e execução do SGSI na organização, indo desde a escolha do escopo até a etapa de aprovação pela alta direção e partes interessadas e possui um modelo de estrutura das políticas que serão desenvolvidas no processo de implantação.</w:t>
+      </w:r>
+    </w:p>
+    <w:p>
+      <w:pPr>
+        <w:spacing w:after="0" w:line="360" w:lineRule="auto"/>
+        <w:rPr>
+          <w:rFonts w:ascii="Arial" w:hAnsi="Arial" w:cs="Arial"/>
+        </w:rPr>
+      </w:pPr>
+    </w:p>
+    <w:p>
+      <w:pPr>
+        <w:spacing w:after="0" w:line="360" w:lineRule="auto"/>
+        <w:rPr>
+          <w:rFonts w:ascii="Arial" w:hAnsi="Arial" w:cs="Arial"/>
+          <w:b/>
+          <w:sz w:val="24"/>
+        </w:rPr>
+      </w:pPr>
+      <w:r>
+        <w:rPr>
+          <w:rFonts w:ascii="Arial" w:hAnsi="Arial" w:cs="Arial"/>
+          <w:b/>
+          <w:sz w:val="24"/>
+        </w:rPr>
+        <w:t>1</w:t>
+      </w:r>
+      <w:r>
+        <w:rPr>
+          <w:rFonts w:ascii="Arial" w:hAnsi="Arial" w:cs="Arial"/>
+          <w:b/>
+          <w:sz w:val="24"/>
+        </w:rPr>
+        <w:t>.3 ABNT NBR ISO/IEC 27004</w:t>
+      </w:r>
+    </w:p>
+    <w:p>
+      <w:pPr>
+        <w:spacing w:after="0" w:line="360" w:lineRule="auto"/>
+        <w:rPr>
+          <w:rFonts w:ascii="Arial" w:hAnsi="Arial" w:cs="Arial"/>
+        </w:rPr>
+      </w:pPr>
+    </w:p>
+    <w:p>
+      <w:pPr>
+        <w:spacing w:after="0" w:line="360" w:lineRule="auto"/>
+        <w:rPr>
+          <w:rFonts w:ascii="Arial" w:hAnsi="Arial" w:cs="Arial"/>
+          <w:sz w:val="24"/>
+        </w:rPr>
+      </w:pPr>
+      <w:r>
+        <w:rPr>
+          <w:rFonts w:ascii="Arial" w:hAnsi="Arial" w:cs="Arial"/>
+          <w:sz w:val="24"/>
+        </w:rPr>
+        <w:t>A ISO/IEC 27004 fornece diretrizes para o desenvolvimento de métricas, para realizar avaliação da eficácia de SGSIs</w:t>
+      </w:r>
+      <w:r>
+        <w:rPr>
+          <w:rFonts w:ascii="Arial" w:hAnsi="Arial" w:cs="Arial"/>
+          <w:sz w:val="24"/>
+        </w:rPr>
+        <w:t xml:space="preserve"> (</w:t>
+      </w:r>
+      <w:r>
+        <w:rPr>
+          <w:rFonts w:ascii="Arial" w:hAnsi="Arial" w:cs="Arial"/>
+          <w:sz w:val="24"/>
+        </w:rPr>
+        <w:t>Sistemas de Gerenciamento da Segurança da Informação.</w:t>
+      </w:r>
+      <w:r>
+        <w:rPr>
+          <w:rFonts w:ascii="Arial" w:hAnsi="Arial" w:cs="Arial"/>
+          <w:sz w:val="24"/>
+        </w:rPr>
+        <w:t>)</w:t>
+      </w:r>
+      <w:r>
+        <w:rPr>
+          <w:rFonts w:ascii="Arial" w:hAnsi="Arial" w:cs="Arial"/>
+          <w:sz w:val="24"/>
+        </w:rPr>
+        <w:t xml:space="preserve"> e dos controles implementados conforme a ISO/IEC 27001 [ABNT NBR ISO/IEC 27004, 2010].</w:t>
+      </w:r>
+    </w:p>
+    <w:p>
+      <w:pPr>
+        <w:spacing w:after="0" w:line="360" w:lineRule="auto"/>
+        <w:rPr>
+          <w:rFonts w:ascii="Arial" w:hAnsi="Arial" w:cs="Arial"/>
+        </w:rPr>
+      </w:pPr>
+    </w:p>
+    <w:p>
+      <w:pPr>
+        <w:spacing w:after="0" w:line="360" w:lineRule="auto"/>
+        <w:rPr>
+          <w:rFonts w:ascii="Arial" w:hAnsi="Arial" w:cs="Arial"/>
+          <w:b/>
+          <w:sz w:val="24"/>
+        </w:rPr>
+      </w:pPr>
+      <w:r>
+        <w:rPr>
+          <w:rFonts w:ascii="Arial" w:hAnsi="Arial" w:cs="Arial"/>
+          <w:b/>
+          <w:sz w:val="24"/>
+        </w:rPr>
+        <w:t>1</w:t>
+      </w:r>
+      <w:r>
+        <w:rPr>
+          <w:rFonts w:ascii="Arial" w:hAnsi="Arial" w:cs="Arial"/>
+          <w:b/>
+          <w:sz w:val="24"/>
+        </w:rPr>
+        <w:t>.4 ABNT NBR ISO/IEC 250</w:t>
+      </w:r>
+      <w:r>
+        <w:rPr>
+          <w:rFonts w:ascii="Arial" w:hAnsi="Arial" w:cs="Arial"/>
+          <w:b/>
+          <w:sz w:val="24"/>
+        </w:rPr>
+        <w:t>01</w:t>
+      </w:r>
+    </w:p>
+    <w:p>
+      <w:pPr>
+        <w:spacing w:after="0" w:line="360" w:lineRule="auto"/>
+        <w:rPr>
+          <w:rFonts w:ascii="Arial" w:hAnsi="Arial" w:cs="Arial"/>
+        </w:rPr>
+      </w:pPr>
+    </w:p>
+    <w:p>
+      <w:pPr>
+        <w:spacing w:after="0" w:line="360" w:lineRule="auto"/>
+        <w:rPr>
+          <w:rFonts w:ascii="Arial" w:hAnsi="Arial" w:cs="Arial"/>
+          <w:sz w:val="24"/>
+        </w:rPr>
+      </w:pPr>
+      <w:r>
+        <w:rPr>
+          <w:rFonts w:ascii="Arial" w:hAnsi="Arial" w:cs="Arial"/>
+          <w:sz w:val="24"/>
+        </w:rPr>
+        <w:t>Planejamento e gerenciamento: Fornece requisitos e orientações para uma função de suporte que é responsável pelo gerenciamento da especificação e avaliação de requisitos de produtos de software.</w:t>
+      </w:r>
+    </w:p>
+    <w:p>
+      <w:pPr>
+        <w:spacing w:after="0" w:line="360" w:lineRule="auto"/>
+        <w:rPr>
+          <w:rFonts w:ascii="Arial" w:hAnsi="Arial" w:cs="Arial"/>
+        </w:rPr>
+      </w:pPr>
+    </w:p>
+    <w:p>
+      <w:pPr>
+        <w:spacing w:after="0" w:line="360" w:lineRule="auto"/>
+        <w:rPr>
+          <w:rFonts w:ascii="Arial" w:hAnsi="Arial" w:cs="Arial"/>
+          <w:b/>
+          <w:sz w:val="24"/>
+        </w:rPr>
+      </w:pPr>
+      <w:r>
+        <w:rPr>
+          <w:rFonts w:ascii="Arial" w:hAnsi="Arial" w:cs="Arial"/>
+          <w:b/>
+          <w:sz w:val="24"/>
+        </w:rPr>
+        <w:t>1</w:t>
+      </w:r>
+      <w:r>
+        <w:rPr>
+          <w:rFonts w:ascii="Arial" w:hAnsi="Arial" w:cs="Arial"/>
+          <w:b/>
+          <w:sz w:val="24"/>
+        </w:rPr>
+        <w:t>.5 ABNT NBR ISO/IEC 250</w:t>
+      </w:r>
+      <w:r>
+        <w:rPr>
+          <w:rFonts w:ascii="Arial" w:hAnsi="Arial" w:cs="Arial"/>
+          <w:b/>
+          <w:sz w:val="24"/>
+        </w:rPr>
+        <w:t>2</w:t>
+      </w:r>
+      <w:r>
+        <w:rPr>
+          <w:rFonts w:ascii="Arial" w:hAnsi="Arial" w:cs="Arial"/>
+          <w:b/>
+          <w:sz w:val="24"/>
+        </w:rPr>
+        <w:t>0</w:t>
+      </w:r>
+    </w:p>
+    <w:p>
+      <w:pPr>
+        <w:spacing w:after="0" w:line="360" w:lineRule="auto"/>
+        <w:rPr>
+          <w:rFonts w:ascii="Arial" w:hAnsi="Arial" w:cs="Arial"/>
+        </w:rPr>
+      </w:pPr>
+    </w:p>
+    <w:p>
+      <w:pPr>
+        <w:spacing w:after="0" w:line="360" w:lineRule="auto"/>
+        <w:rPr>
+          <w:rFonts w:ascii="Arial" w:hAnsi="Arial" w:cs="Arial"/>
+          <w:sz w:val="24"/>
+        </w:rPr>
+      </w:pPr>
+      <w:r>
+        <w:rPr>
+          <w:rFonts w:ascii="Arial" w:hAnsi="Arial" w:cs="Arial"/>
+          <w:b/>
+          <w:noProof/>
+          <w:sz w:val="24"/>
+        </w:rPr>
+        <w:lastRenderedPageBreak/>
+        <mc:AlternateContent>
+          <mc:Choice Requires="wps">
+            <w:drawing>
+              <wp:anchor distT="45720" distB="45720" distL="114300" distR="114300" simplePos="0" relativeHeight="251661312" behindDoc="0" locked="0" layoutInCell="1" allowOverlap="1" wp14:anchorId="1EC22A17" wp14:editId="49B98831">
+                <wp:simplePos x="0" y="0"/>
+                <wp:positionH relativeFrom="rightMargin">
+                  <wp:align>left</wp:align>
+                </wp:positionH>
+                <wp:positionV relativeFrom="paragraph">
+                  <wp:posOffset>216</wp:posOffset>
+                </wp:positionV>
+                <wp:extent cx="260985" cy="257175"/>
+                <wp:effectExtent l="0" t="0" r="0" b="0"/>
+                <wp:wrapSquare wrapText="bothSides"/>
+                <wp:docPr id="2" name="Caixa de Texto 2"/>
+                <wp:cNvGraphicFramePr>
+                  <a:graphicFrameLocks xmlns:a="http://schemas.openxmlformats.org/drawingml/2006/main"/>
+                </wp:cNvGraphicFramePr>
+                <a:graphic xmlns:a="http://schemas.openxmlformats.org/drawingml/2006/main">
+                  <a:graphicData uri="http://schemas.microsoft.com/office/word/2010/wordprocessingShape">
+                    <wps:wsp>
+                      <wps:cNvSpPr txBox="1">
+                        <a:spLocks noChangeArrowheads="1"/>
+                      </wps:cNvSpPr>
+                      <wps:spPr bwMode="auto">
+                        <a:xfrm>
+                          <a:off x="0" y="0"/>
+                          <a:ext cx="260985" cy="257175"/>
+                        </a:xfrm>
+                        <a:prstGeom prst="rect">
+                          <a:avLst/>
+                        </a:prstGeom>
+                        <a:noFill/>
+                        <a:ln w="9525">
+                          <a:noFill/>
+                          <a:miter lim="800000"/>
+                          <a:headEnd/>
+                          <a:tailEnd/>
+                        </a:ln>
+                      </wps:spPr>
+                      <wps:txbx>
+                        <w:txbxContent>
+                          <w:p>
+                            <w:pPr>
+                              <w:jc w:val="center"/>
+                              <w:rPr>
+                                <w:rFonts w:ascii="Arial" w:hAnsi="Arial" w:cs="Arial"/>
+                                <w:b/>
+                                <w:sz w:val="20"/>
+                                <w:szCs w:val="20"/>
+                              </w:rPr>
+                            </w:pPr>
+                            <w:r>
+                              <w:rPr>
+                                <w:rFonts w:ascii="Arial" w:hAnsi="Arial" w:cs="Arial"/>
+                                <w:b/>
+                                <w:sz w:val="20"/>
+                                <w:szCs w:val="20"/>
+                              </w:rPr>
+                              <w:t>3</w:t>
+                            </w:r>
+                          </w:p>
+                        </w:txbxContent>
+                      </wps:txbx>
+                      <wps:bodyPr rot="0" vert="horz" wrap="square" lIns="91440" tIns="45720" rIns="91440" bIns="45720" anchor="t" anchorCtr="0">
+                        <a:noAutofit/>
+                      </wps:bodyPr>
+                    </wps:wsp>
+                  </a:graphicData>
+                </a:graphic>
+                <wp14:sizeRelH relativeFrom="margin">
+                  <wp14:pctWidth>0</wp14:pctWidth>
+                </wp14:sizeRelH>
+                <wp14:sizeRelV relativeFrom="margin">
+                  <wp14:pctHeight>0</wp14:pctHeight>
+                </wp14:sizeRelV>
+              </wp:anchor>
+            </w:drawing>
+          </mc:Choice>
+          <mc:Fallback>
+            <w:pict>
+              <v:shape w14:anchorId="1EC22A17" id="_x0000_s1028" type="#_x0000_t202" style="position:absolute;margin-left:0;margin-top:0;width:20.55pt;height:20.25pt;z-index:251661312;visibility:visible;mso-wrap-style:square;mso-width-percent:0;mso-height-percent:0;mso-wrap-distance-left:9pt;mso-wrap-distance-top:3.6pt;mso-wrap-distance-right:9pt;mso-wrap-distance-bottom:3.6pt;mso-position-horizontal:left;mso-position-horizontal-relative:right-margin-area;mso-position-vertical:absolute;mso-position-vertical-relative:text;mso-width-percent:0;mso-height-percent:0;mso-width-relative:margin;mso-height-relative:margin;v-text-anchor:top" o:gfxdata="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" filled="f" stroked="f">
+                <v:textbox>
+                  <w:txbxContent>
+                    <w:p>
+                      <w:pPr>
+                        <w:jc w:val="center"/>
+                        <w:rPr>
+                          <w:rFonts w:ascii="Arial" w:hAnsi="Arial" w:cs="Arial"/>
+                          <w:b/>
+                          <w:sz w:val="20"/>
+                          <w:szCs w:val="20"/>
+                        </w:rPr>
+                      </w:pPr>
+                      <w:r>
+                        <w:rPr>
+                          <w:rFonts w:ascii="Arial" w:hAnsi="Arial" w:cs="Arial"/>
+                          <w:b/>
+                          <w:sz w:val="20"/>
+                          <w:szCs w:val="20"/>
+                        </w:rPr>
+                        <w:t>3</w:t>
+                      </w:r>
+                    </w:p>
+                  </w:txbxContent>
+                </v:textbox>
+                <w10:wrap type="square" anchorx="margin"/>
+              </v:shape>
+            </w:pict>
+          </mc:Fallback>
+        </mc:AlternateContent>
+      </w:r>
+      <w:r>
+        <w:rPr>
+          <w:rFonts w:ascii="Arial" w:hAnsi="Arial" w:cs="Arial"/>
+          <w:sz w:val="24"/>
+        </w:rPr>
+        <w:t>O escopo desta Norma é a seleção e construção de medidas de qualidade de produto de software, especialmente, com relação a seu uso em conjunto com outros documentos da série SQuaRE.</w:t>
+      </w:r>
+    </w:p>
+    <w:p>
+      <w:pPr>
+        <w:spacing w:after="0" w:line="360" w:lineRule="auto"/>
+        <w:rPr>
+          <w:rFonts w:ascii="Arial" w:hAnsi="Arial" w:cs="Arial"/>
+        </w:rPr>
+      </w:pPr>
+    </w:p>
+    <w:p>
+      <w:pPr>
+        <w:spacing w:after="0" w:line="360" w:lineRule="auto"/>
+        <w:rPr>
+          <w:rFonts w:ascii="Arial" w:hAnsi="Arial" w:cs="Arial"/>
+          <w:b/>
+          <w:sz w:val="24"/>
+        </w:rPr>
+      </w:pPr>
+      <w:r>
+        <w:rPr>
+          <w:rFonts w:ascii="Arial" w:hAnsi="Arial" w:cs="Arial"/>
+          <w:b/>
+          <w:sz w:val="24"/>
+        </w:rPr>
+        <w:t>1</w:t>
+      </w:r>
+      <w:r>
+        <w:rPr>
+          <w:rFonts w:ascii="Arial" w:hAnsi="Arial" w:cs="Arial"/>
+          <w:b/>
+          <w:sz w:val="24"/>
+        </w:rPr>
+        <w:t>.6 ABNT NBR ISO/IEC 2</w:t>
+      </w:r>
+      <w:r>
+        <w:rPr>
+          <w:rFonts w:ascii="Arial" w:hAnsi="Arial" w:cs="Arial"/>
+          <w:b/>
+          <w:sz w:val="24"/>
+        </w:rPr>
+        <w:t>5</w:t>
+      </w:r>
+      <w:r>
+        <w:rPr>
+          <w:rFonts w:ascii="Arial" w:hAnsi="Arial" w:cs="Arial"/>
+          <w:b/>
+          <w:sz w:val="24"/>
+        </w:rPr>
+        <w:t>0</w:t>
+      </w:r>
+      <w:r>
+        <w:rPr>
+          <w:rFonts w:ascii="Arial" w:hAnsi="Arial" w:cs="Arial"/>
+          <w:b/>
+          <w:sz w:val="24"/>
+        </w:rPr>
+        <w:t>30</w:t>
+      </w:r>
+    </w:p>
+    <w:p>
+      <w:pPr>
+        <w:spacing w:after="0" w:line="360" w:lineRule="auto"/>
+        <w:rPr>
+          <w:rFonts w:ascii="Arial" w:hAnsi="Arial" w:cs="Arial"/>
+        </w:rPr>
+      </w:pPr>
+    </w:p>
+    <w:p>
+      <w:pPr>
+        <w:spacing w:after="0" w:line="360" w:lineRule="auto"/>
+        <w:rPr>
+          <w:rFonts w:ascii="Arial" w:hAnsi="Arial" w:cs="Arial"/>
+          <w:sz w:val="24"/>
+        </w:rPr>
+      </w:pPr>
+      <w:r>
+        <w:rPr>
+          <w:rFonts w:ascii="Arial" w:hAnsi="Arial" w:cs="Arial"/>
+          <w:sz w:val="24"/>
+        </w:rPr>
+        <w:t>Fornece os requisitos e recomendações para a especificação de requisitos de qualidade de produto de software</w:t>
+      </w:r>
+      <w:r>
+        <w:rPr>
+          <w:rFonts w:ascii="Arial" w:hAnsi="Arial" w:cs="Arial"/>
+          <w:sz w:val="24"/>
+        </w:rPr>
+        <w:t>.</w:t>
+      </w:r>
+    </w:p>
+    <w:p>
+      <w:pPr>
+        <w:spacing w:after="0" w:line="360" w:lineRule="auto"/>
+        <w:rPr>
+          <w:rFonts w:ascii="Arial" w:hAnsi="Arial" w:cs="Arial"/>
+          <w:sz w:val="24"/>
+        </w:rPr>
+      </w:pPr>
+      <w:r>
+        <w:rPr>
+          <w:rFonts w:ascii="Arial" w:hAnsi="Arial" w:cs="Arial"/>
+          <w:b/>
+          <w:sz w:val="24"/>
+        </w:rPr>
+        <w:br w:type="page"/>
+      </w:r>
+      <w:r>
+        <w:rPr>
+          <w:rFonts w:ascii="Arial" w:hAnsi="Arial" w:cs="Arial"/>
+          <w:b/>
+          <w:noProof/>
+          <w:sz w:val="24"/>
+        </w:rPr>
+        <w:lastRenderedPageBreak/>
+        <mc:AlternateContent>
+          <mc:Choice Requires="wps">
+            <w:drawing>
+              <wp:anchor distT="45720" distB="45720" distL="114300" distR="114300" simplePos="0" relativeHeight="251663360" behindDoc="0" locked="0" layoutInCell="1" allowOverlap="1" wp14:anchorId="6B8A5941" wp14:editId="5FF94CE8">
+                <wp:simplePos x="0" y="0"/>
+                <wp:positionH relativeFrom="rightMargin">
+                  <wp:align>left</wp:align>
+                </wp:positionH>
+                <wp:positionV relativeFrom="paragraph">
+                  <wp:posOffset>483</wp:posOffset>
+                </wp:positionV>
+                <wp:extent cx="260985" cy="257175"/>
+                <wp:effectExtent l="0" t="0" r="0" b="0"/>
+                <wp:wrapSquare wrapText="bothSides"/>
+                <wp:docPr id="3" name="Caixa de Texto 2"/>
+                <wp:cNvGraphicFramePr>
+                  <a:graphicFrameLocks xmlns:a="http://schemas.openxmlformats.org/drawingml/2006/main"/>
+                </wp:cNvGraphicFramePr>
+                <a:graphic xmlns:a="http://schemas.openxmlformats.org/drawingml/2006/main">
+                  <a:graphicData uri="http://schemas.microsoft.com/office/word/2010/wordprocessingShape">
+                    <wps:wsp>
+                      <wps:cNvSpPr txBox="1">
+                        <a:spLocks noChangeArrowheads="1"/>
+                      </wps:cNvSpPr>
+                      <wps:spPr bwMode="auto">
+                        <a:xfrm>
+                          <a:off x="0" y="0"/>
+                          <a:ext cx="260985" cy="257175"/>
+                        </a:xfrm>
+                        <a:prstGeom prst="rect">
+                          <a:avLst/>
+                        </a:prstGeom>
+                        <a:noFill/>
+                        <a:ln w="9525">
+                          <a:noFill/>
+                          <a:miter lim="800000"/>
+                          <a:headEnd/>
+                          <a:tailEnd/>
+                        </a:ln>
+                      </wps:spPr>
+                      <wps:txbx>
+                        <w:txbxContent>
+                          <w:p>
+                            <w:pPr>
+                              <w:jc w:val="center"/>
+                              <w:rPr>
+                                <w:rFonts w:ascii="Arial" w:hAnsi="Arial" w:cs="Arial"/>
+                                <w:b/>
+                                <w:sz w:val="20"/>
+                                <w:szCs w:val="20"/>
+                              </w:rPr>
+                            </w:pPr>
+                            <w:r>
+                              <w:rPr>
+                                <w:rFonts w:ascii="Arial" w:hAnsi="Arial" w:cs="Arial"/>
+                                <w:b/>
+                                <w:sz w:val="20"/>
+                                <w:szCs w:val="20"/>
+                              </w:rPr>
+                              <w:t>4</w:t>
+                            </w:r>
+                            <w:bookmarkStart w:id="0" w:name="_GoBack"/>
+                            <w:bookmarkEnd w:id="0"/>
+                          </w:p>
+                        </w:txbxContent>
+                      </wps:txbx>
+                      <wps:bodyPr rot="0" vert="horz" wrap="square" lIns="91440" tIns="45720" rIns="91440" bIns="45720" anchor="t" anchorCtr="0">
+                        <a:noAutofit/>
+                      </wps:bodyPr>
+                    </wps:wsp>
+                  </a:graphicData>
+                </a:graphic>
+                <wp14:sizeRelH relativeFrom="margin">
+                  <wp14:pctWidth>0</wp14:pctWidth>
+                </wp14:sizeRelH>
+                <wp14:sizeRelV relativeFrom="margin">
+                  <wp14:pctHeight>0</wp14:pctHeight>
+                </wp14:sizeRelV>
+              </wp:anchor>
+            </w:drawing>
+          </mc:Choice>
+          <mc:Fallback>
+            <w:pict>
+              <v:shape w14:anchorId="6B8A5941" id="_x0000_s1029" type="#_x0000_t202" style="position:absolute;margin-left:0;margin-top:.05pt;width:20.55pt;height:20.25pt;z-index:251663360;visibility:visible;mso-wrap-style:square;mso-width-percent:0;mso-height-percent:0;mso-wrap-distance-left:9pt;mso-wrap-distance-top:3.6pt;mso-wrap-distance-right:9pt;mso-wrap-distance-bottom:3.6pt;mso-position-horizontal:left;mso-position-horizontal-relative:right-margin-area;mso-position-vertical:absolute;mso-position-vertical-relative:text;mso-width-percent:0;mso-height-percent:0;mso-width-relative:margin;mso-height-relative:margin;v-text-anchor:top" o:gfxdata="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" filled="f" stroked="f">
+                <v:textbox>
+                  <w:txbxContent>
+                    <w:p>
+                      <w:pPr>
+                        <w:jc w:val="center"/>
+                        <w:rPr>
+                          <w:rFonts w:ascii="Arial" w:hAnsi="Arial" w:cs="Arial"/>
+                          <w:b/>
+                          <w:sz w:val="20"/>
+                          <w:szCs w:val="20"/>
+                        </w:rPr>
+                      </w:pPr>
+                      <w:r>
+                        <w:rPr>
+                          <w:rFonts w:ascii="Arial" w:hAnsi="Arial" w:cs="Arial"/>
+                          <w:b/>
+                          <w:sz w:val="20"/>
+                          <w:szCs w:val="20"/>
+                        </w:rPr>
+                        <w:t>4</w:t>
+                      </w:r>
+                      <w:bookmarkStart w:id="1" w:name="_GoBack"/>
+                      <w:bookmarkEnd w:id="1"/>
+                    </w:p>
+                  </w:txbxContent>
+                </v:textbox>
+                <w10:wrap type="square" anchorx="margin"/>
+              </v:shape>
+            </w:pict>
+          </mc:Fallback>
+        </mc:AlternateContent>
+      </w:r>
+      <w:r>
+        <w:rPr>
+          <w:rFonts w:ascii="Arial" w:hAnsi="Arial" w:cs="Arial"/>
+          <w:b/>
+          <w:sz w:val="28"/>
+        </w:rPr>
+        <w:t xml:space="preserve">2. </w:t>
+      </w:r>
+      <w:r>
+        <w:rPr>
+          <w:rFonts w:ascii="Arial" w:hAnsi="Arial" w:cs="Arial"/>
+          <w:b/>
+          <w:sz w:val="28"/>
+        </w:rPr>
+        <w:t>Bibliografia</w:t>
+      </w:r>
+    </w:p>
+    <w:p>
+      <w:pPr>
+        <w:spacing w:after="0" w:line="360" w:lineRule="auto"/>
+        <w:rPr>
+          <w:rFonts w:ascii="Arial" w:hAnsi="Arial" w:cs="Arial"/>
+        </w:rPr>
+      </w:pPr>
+    </w:p>
+    <w:p>
+      <w:pPr>
+        <w:spacing w:after="0" w:line="360" w:lineRule="auto"/>
+        <w:rPr>
+          <w:rFonts w:ascii="Arial" w:hAnsi="Arial" w:cs="Arial"/>
+          <w:sz w:val="24"/>
+        </w:rPr>
+      </w:pPr>
+      <w:r>
+        <w:rPr>
+          <w:rFonts w:ascii="Arial" w:hAnsi="Arial" w:cs="Arial"/>
+          <w:sz w:val="24"/>
+        </w:rPr>
+        <w:t>https://www.bsigroup.com/pt-BR/ISO-IEC-27001-Seguranca-da-Informacao/</w:t>
+      </w:r>
+    </w:p>
+    <w:p>
+      <w:pPr>
+        <w:spacing w:after="0" w:line="360" w:lineRule="auto"/>
+        <w:rPr>
+          <w:rFonts w:ascii="Arial" w:hAnsi="Arial" w:cs="Arial"/>
+        </w:rPr>
+      </w:pPr>
+    </w:p>
+    <w:p>
+      <w:pPr>
+        <w:spacing w:after="0" w:line="360" w:lineRule="auto"/>
+        <w:rPr>
+          <w:rFonts w:ascii="Arial" w:hAnsi="Arial" w:cs="Arial"/>
+          <w:sz w:val="24"/>
+        </w:rPr>
+      </w:pPr>
+      <w:r>
+        <w:rPr>
+          <w:rFonts w:ascii="Arial" w:hAnsi="Arial" w:cs="Arial"/>
+          <w:sz w:val="24"/>
+        </w:rPr>
+        <w:t>https://www.i9ce.com.br/seguranca-da-informacao-no-meu-negocio/</w:t>
+      </w:r>
+    </w:p>
+    <w:p>
+      <w:pPr>
+        <w:spacing w:after="0" w:line="360" w:lineRule="auto"/>
+        <w:rPr>
+          <w:rFonts w:ascii="Arial" w:hAnsi="Arial" w:cs="Arial"/>
+        </w:rPr>
+      </w:pPr>
+    </w:p>
+    <w:p>
+      <w:pPr>
+        <w:spacing w:after="0" w:line="360" w:lineRule="auto"/>
+        <w:rPr>
+          <w:rFonts w:ascii="Arial" w:hAnsi="Arial" w:cs="Arial"/>
+          <w:sz w:val="24"/>
+        </w:rPr>
+      </w:pPr>
+      <w:r>
+        <w:rPr>
+          <w:rFonts w:ascii="Arial" w:hAnsi="Arial" w:cs="Arial"/>
+          <w:sz w:val="24"/>
+        </w:rPr>
+        <w:t>https://periodicos.unifacef.com.br/index.php/resiget/article/download/1065/848</w:t>
+      </w:r>
+    </w:p>
+    <w:p>
+      <w:pPr>
+        <w:spacing w:after="0" w:line="360" w:lineRule="auto"/>
+        <w:rPr>
+          <w:rFonts w:ascii="Arial" w:hAnsi="Arial" w:cs="Arial"/>
+        </w:rPr>
+      </w:pPr>
+    </w:p>
+    <w:p>
+      <w:pPr>
+        <w:spacing w:after="0" w:line="360" w:lineRule="auto"/>
+        <w:rPr>
+          <w:rFonts w:ascii="Arial" w:hAnsi="Arial" w:cs="Arial"/>
+          <w:sz w:val="24"/>
+        </w:rPr>
+      </w:pPr>
+      <w:r>
+        <w:rPr>
+          <w:rFonts w:ascii="Arial" w:hAnsi="Arial" w:cs="Arial"/>
+          <w:sz w:val="24"/>
+        </w:rPr>
+        <w:t>https://pt.wikipedia.org/wiki/ISO/IEC_25000</w:t>
+      </w:r>
+    </w:p>
+    <w:p>
+      <w:pPr>
+        <w:spacing w:after="0" w:line="360" w:lineRule="auto"/>
+        <w:rPr>
+          <w:rFonts w:ascii="Arial" w:hAnsi="Arial" w:cs="Arial"/>
+        </w:rPr>
+      </w:pPr>
+    </w:p>
+    <w:p>
+      <w:pPr>
+        <w:spacing w:after="0" w:line="360" w:lineRule="auto"/>
+        <w:rPr>
+          <w:rFonts w:ascii="Arial" w:hAnsi="Arial" w:cs="Arial"/>
+          <w:sz w:val="24"/>
+        </w:rPr>
+      </w:pPr>
+      <w:r>
+        <w:rPr>
+          <w:rFonts w:ascii="Arial" w:hAnsi="Arial" w:cs="Arial"/>
+          <w:sz w:val="24"/>
+        </w:rPr>
+        <w:t>https://www.target.com.br/produtos/normas-tecnicas/41003/nbriso-iec25020-engenharia-de-software-requisitos-e-avaliacao-da-qualidade-de-produto-de-software-square-guia-e-modelo-de-referencia-para-medicao</w:t>
+      </w:r>
+    </w:p>
+    <w:p>
+      <w:pPr>
+        <w:spacing w:after="0" w:line="360" w:lineRule="auto"/>
+        <w:rPr>
+          <w:rFonts w:ascii="Arial" w:hAnsi="Arial" w:cs="Arial"/>
+        </w:rPr>
+      </w:pPr>
+    </w:p>
+    <w:p>
+      <w:pPr>
+        <w:spacing w:after="0" w:line="360" w:lineRule="auto"/>
+        <w:rPr>
+          <w:rFonts w:ascii="Arial" w:hAnsi="Arial" w:cs="Arial"/>
+          <w:sz w:val="24"/>
+        </w:rPr>
+      </w:pPr>
+      <w:r>
+        <w:rPr>
+          <w:rFonts w:ascii="Arial" w:hAnsi="Arial" w:cs="Arial"/>
+          <w:sz w:val="24"/>
+        </w:rPr>
+        <w:t>https://www.target.com.br/produtos/normas-tecnicas/40796/nbriso-iec25030-engenharia-de-software-requisitos-e-avaliacao-da-qualidade-de-produto-de-software-square-requisitos-de-qualidade</w:t>
+      </w:r>
     </w:p>
     <w:sectPr>
       <w:pgSz w:w="11906" w:h="16838"/>
@@ -423,7 +2613,6 @@
   <w:style w:type="character" w:default="1" w:styleId="Fontepargpadro">
     <w:name w:val="Default Paragraph Font"/>
     <w:uiPriority w:val="1"/>
-    <w:semiHidden/>
     <w:unhideWhenUsed/>
   </w:style>
   <w:style w:type="table" w:default="1" w:styleId="Tabelanormal">

</xml_diff>